<commit_message>
Finish posturize algorithm - no testing
</commit_message>
<xml_diff>
--- a/Vision/Report.docx
+++ b/Vision/Report.docx
@@ -2,10 +2,77 @@
 <file path=word/document.xml><?xml version="1.0" encoding="utf-8"?>
 <w:document xmlns:wpc="http://schemas.microsoft.com/office/word/2010/wordprocessingCanvas" xmlns:cx="http://schemas.microsoft.com/office/drawing/2014/chartex" xmlns:cx1="http://schemas.microsoft.com/office/drawing/2015/9/8/chartex" xmlns:cx2="http://schemas.microsoft.com/office/drawing/2015/10/21/chartex" xmlns:cx3="http://schemas.microsoft.com/office/drawing/2016/5/9/chartex" xmlns:cx4="http://schemas.microsoft.com/office/drawing/2016/5/10/chartex" xmlns:cx5="http://schemas.microsoft.com/office/drawing/2016/5/11/chartex" xmlns:cx6="http://schemas.microsoft.com/office/drawing/2016/5/12/chartex" xmlns:cx7="http://schemas.microsoft.com/office/drawing/2016/5/13/chartex" xmlns:cx8="http://schemas.microsoft.com/office/drawing/2016/5/14/chartex" xmlns:mc="http://schemas.openxmlformats.org/markup-compatibility/2006" xmlns:aink="http://schemas.microsoft.com/office/drawing/2016/ink" xmlns:am3d="http://schemas.microsoft.com/office/drawing/2017/model3d" xmlns:o="urn:schemas-microsoft-com:office:office" xmlns:r="http://schemas.openxmlformats.org/officeDocument/2006/relationships" xmlns:m="http://schemas.openxmlformats.org/officeDocument/2006/math" xmlns:v="urn:schemas-microsoft-com:vml" xmlns:wp14="http://schemas.microsoft.com/office/word/2010/wordprocessingDrawing" xmlns:wp="http://schemas.openxmlformats.org/drawingml/2006/wordprocessingDrawing" xmlns:w10="urn:schemas-microsoft-com:office:word" xmlns:w="http://schemas.openxmlformats.org/wordprocessingml/2006/main" xmlns:w14="http://schemas.microsoft.com/office/word/2010/wordml" xmlns:w15="http://schemas.microsoft.com/office/word/2012/wordml" xmlns:w16cex="http://schemas.microsoft.com/office/word/2018/wordml/cex" xmlns:w16cid="http://schemas.microsoft.com/office/word/2016/wordml/cid" xmlns:w16="http://schemas.microsoft.com/office/word/2018/wordml" xmlns:w16sdtdh="http://schemas.microsoft.com/office/word/2020/wordml/sdtdatahash" xmlns:w16se="http://schemas.microsoft.com/office/word/2015/wordml/symex" xmlns:wpg="http://schemas.microsoft.com/office/word/2010/wordprocessingGroup" xmlns:wpi="http://schemas.microsoft.com/office/word/2010/wordprocessingInk" xmlns:wne="http://schemas.microsoft.com/office/word/2006/wordml" xmlns:wps="http://schemas.microsoft.com/office/word/2010/wordprocessingShape" mc:Ignorable="w14 w15 w16se w16cid w16 w16cex w16sdtdh wp14">
   <w:body>
+    <w:p>
+      <w:pPr>
+        <w:pStyle w:val="Heading2"/>
+      </w:pPr>
+      <w:r>
+        <w:t>Vision (Shaheen)</w:t>
+      </w:r>
+    </w:p>
+    <w:p>
+      <w:r>
+        <w:t>Convert to HSV, easy colour manipulation</w:t>
+      </w:r>
+    </w:p>
+    <w:p>
+      <w:hyperlink r:id="rId11" w:history="1">
+        <w:r>
+          <w:rPr>
+            <w:color w:val="0000FF"/>
+            <w:u w:val="single"/>
+          </w:rPr>
+          <w:t xml:space="preserve">RGB to HSV conversion | </w:t>
+        </w:r>
+        <w:proofErr w:type="spellStart"/>
+        <w:r>
+          <w:rPr>
+            <w:color w:val="0000FF"/>
+            <w:u w:val="single"/>
+          </w:rPr>
+          <w:t>color</w:t>
+        </w:r>
+        <w:proofErr w:type="spellEnd"/>
+        <w:r>
+          <w:rPr>
+            <w:color w:val="0000FF"/>
+            <w:u w:val="single"/>
+          </w:rPr>
+          <w:t xml:space="preserve"> conversion (rapidtables.com)</w:t>
+        </w:r>
+      </w:hyperlink>
+    </w:p>
+    <w:p>
+      <w:r>
+        <w:t xml:space="preserve">Separate H into discrete bands to posturize </w:t>
+      </w:r>
+    </w:p>
+    <w:p>
+      <w:r>
+        <w:t>Round to nearest band and convert back to RGB</w:t>
+      </w:r>
+    </w:p>
+    <w:p>
+      <w:hyperlink r:id="rId12" w:history="1">
+        <w:r>
+          <w:rPr>
+            <w:color w:val="0000FF"/>
+            <w:u w:val="single"/>
+          </w:rPr>
+          <w:t>RGB to HSV, HSV to RGB Conversion Calculator (had2know.org)</w:t>
+        </w:r>
+      </w:hyperlink>
+    </w:p>
+    <w:p/>
+    <w:p>
+      <w:r>
+        <w:t xml:space="preserve">Use MM slave to allow variable access to NIOS 2 software instead of recompiling to tweak variables </w:t>
+      </w:r>
+    </w:p>
     <w:p/>
     <w:sectPr>
-      <w:footerReference w:type="even" r:id="rId11"/>
-      <w:footerReference w:type="default" r:id="rId12"/>
+      <w:footerReference w:type="even" r:id="rId13"/>
+      <w:footerReference w:type="default" r:id="rId14"/>
       <w:pgSz w:w="11906" w:h="16838"/>
       <w:pgMar w:top="1440" w:right="1440" w:bottom="1440" w:left="1440" w:header="708" w:footer="708" w:gutter="0"/>
       <w:cols w:space="708"/>
@@ -4155,25 +4222,6 @@
 </file>
 
 <file path=customXml/item1.xml><?xml version="1.0" encoding="utf-8"?>
-<p:properties xmlns:p="http://schemas.microsoft.com/office/2006/metadata/properties" xmlns:xsi="http://www.w3.org/2001/XMLSchema-instance" xmlns:pc="http://schemas.microsoft.com/office/infopath/2007/PartnerControls">
-  <documentManagement/>
-</p:properties>
-</file>
-
-<file path=customXml/item2.xml><?xml version="1.0" encoding="utf-8"?>
-<b:Sources xmlns:b="http://schemas.openxmlformats.org/officeDocument/2006/bibliography" xmlns="http://schemas.openxmlformats.org/officeDocument/2006/bibliography" SelectedStyle="\APASixthEditionOfficeOnline.xsl" StyleName="APA" Version="6"/>
-</file>
-
-<file path=customXml/item3.xml><?xml version="1.0" encoding="utf-8"?>
-<?mso-contentType ?>
-<FormTemplates xmlns="http://schemas.microsoft.com/sharepoint/v3/contenttype/forms">
-  <Display>DocumentLibraryForm</Display>
-  <Edit>DocumentLibraryForm</Edit>
-  <New>DocumentLibraryForm</New>
-</FormTemplates>
-</file>
-
-<file path=customXml/item4.xml><?xml version="1.0" encoding="utf-8"?>
 <ct:contentTypeSchema xmlns:ct="http://schemas.microsoft.com/office/2006/metadata/contentType" xmlns:ma="http://schemas.microsoft.com/office/2006/metadata/properties/metaAttributes" ct:_="" ma:_="" ma:contentTypeName="Document" ma:contentTypeID="0x010100200824FA2EF3654C9FCCD82137C5F57D" ma:contentTypeVersion="10" ma:contentTypeDescription="Create a new document." ma:contentTypeScope="" ma:versionID="edde19efaac69309304a31280b07235f">
   <xsd:schema xmlns:xsd="http://www.w3.org/2001/XMLSchema" xmlns:xs="http://www.w3.org/2001/XMLSchema" xmlns:p="http://schemas.microsoft.com/office/2006/metadata/properties" xmlns:ns3="5556522b-4de6-4029-9676-eda32f30f804" targetNamespace="http://schemas.microsoft.com/office/2006/metadata/properties" ma:root="true" ma:fieldsID="06952d0e2fe092f166288da38666c652" ns3:_="">
     <xsd:import namespace="5556522b-4de6-4029-9676-eda32f30f804"/>
@@ -4357,32 +4405,26 @@
 </ct:contentTypeSchema>
 </file>
 
-<file path=customXml/itemProps1.xml><?xml version="1.0" encoding="utf-8"?>
-<ds:datastoreItem xmlns:ds="http://schemas.openxmlformats.org/officeDocument/2006/customXml" ds:itemID="{F35A25D4-2D4B-488A-BAF6-98D2D8CB5766}">
-  <ds:schemaRefs>
-    <ds:schemaRef ds:uri="http://schemas.microsoft.com/office/2006/metadata/properties"/>
-    <ds:schemaRef ds:uri="http://schemas.microsoft.com/office/infopath/2007/PartnerControls"/>
-  </ds:schemaRefs>
-</ds:datastoreItem>
+<file path=customXml/item2.xml><?xml version="1.0" encoding="utf-8"?>
+<?mso-contentType ?>
+<FormTemplates xmlns="http://schemas.microsoft.com/sharepoint/v3/contenttype/forms">
+  <Display>DocumentLibraryForm</Display>
+  <Edit>DocumentLibraryForm</Edit>
+  <New>DocumentLibraryForm</New>
+</FormTemplates>
 </file>
 
-<file path=customXml/itemProps2.xml><?xml version="1.0" encoding="utf-8"?>
-<ds:datastoreItem xmlns:ds="http://schemas.openxmlformats.org/officeDocument/2006/customXml" ds:itemID="{EE0E9061-CCFE-3F41-8E70-FD5BCFBF5A71}">
-  <ds:schemaRefs>
-    <ds:schemaRef ds:uri="http://schemas.openxmlformats.org/officeDocument/2006/bibliography"/>
-  </ds:schemaRefs>
-</ds:datastoreItem>
+<file path=customXml/item3.xml><?xml version="1.0" encoding="utf-8"?>
+<b:Sources xmlns:b="http://schemas.openxmlformats.org/officeDocument/2006/bibliography" xmlns="http://schemas.openxmlformats.org/officeDocument/2006/bibliography" SelectedStyle="\APASixthEditionOfficeOnline.xsl" StyleName="APA" Version="6"/>
 </file>
 
-<file path=customXml/itemProps3.xml><?xml version="1.0" encoding="utf-8"?>
-<ds:datastoreItem xmlns:ds="http://schemas.openxmlformats.org/officeDocument/2006/customXml" ds:itemID="{C35E0932-061C-4EB5-90D3-07CD0BD896FD}">
-  <ds:schemaRefs>
-    <ds:schemaRef ds:uri="http://schemas.microsoft.com/sharepoint/v3/contenttype/forms"/>
-  </ds:schemaRefs>
-</ds:datastoreItem>
+<file path=customXml/item4.xml><?xml version="1.0" encoding="utf-8"?>
+<p:properties xmlns:p="http://schemas.microsoft.com/office/2006/metadata/properties" xmlns:xsi="http://www.w3.org/2001/XMLSchema-instance" xmlns:pc="http://schemas.microsoft.com/office/infopath/2007/PartnerControls">
+  <documentManagement/>
+</p:properties>
 </file>
 
-<file path=customXml/itemProps4.xml><?xml version="1.0" encoding="utf-8"?>
+<file path=customXml/itemProps1.xml><?xml version="1.0" encoding="utf-8"?>
 <ds:datastoreItem xmlns:ds="http://schemas.openxmlformats.org/officeDocument/2006/customXml" ds:itemID="{6B423FFA-8E1D-43B7-B8AC-C31802306BCB}">
   <ds:schemaRefs>
     <ds:schemaRef ds:uri="http://schemas.microsoft.com/office/2006/metadata/contentType"/>
@@ -4398,4 +4440,29 @@
     <ds:schemaRef ds:uri="http://schemas.microsoft.com/internal/obd"/>
   </ds:schemaRefs>
 </ds:datastoreItem>
+</file>
+
+<file path=customXml/itemProps2.xml><?xml version="1.0" encoding="utf-8"?>
+<ds:datastoreItem xmlns:ds="http://schemas.openxmlformats.org/officeDocument/2006/customXml" ds:itemID="{C35E0932-061C-4EB5-90D3-07CD0BD896FD}">
+  <ds:schemaRefs>
+    <ds:schemaRef ds:uri="http://schemas.microsoft.com/sharepoint/v3/contenttype/forms"/>
+  </ds:schemaRefs>
+</ds:datastoreItem>
+</file>
+
+<file path=customXml/itemProps3.xml><?xml version="1.0" encoding="utf-8"?>
+<ds:datastoreItem xmlns:ds="http://schemas.openxmlformats.org/officeDocument/2006/customXml" ds:itemID="{EE0E9061-CCFE-3F41-8E70-FD5BCFBF5A71}">
+  <ds:schemaRefs>
+    <ds:schemaRef ds:uri="http://schemas.openxmlformats.org/officeDocument/2006/bibliography"/>
+  </ds:schemaRefs>
+</ds:datastoreItem>
+</file>
+
+<file path=customXml/itemProps4.xml><?xml version="1.0" encoding="utf-8"?>
+<ds:datastoreItem xmlns:ds="http://schemas.openxmlformats.org/officeDocument/2006/customXml" ds:itemID="{F35A25D4-2D4B-488A-BAF6-98D2D8CB5766}">
+  <ds:schemaRefs>
+    <ds:schemaRef ds:uri="http://schemas.microsoft.com/office/2006/metadata/properties"/>
+    <ds:schemaRef ds:uri="http://schemas.microsoft.com/office/infopath/2007/PartnerControls"/>
+  </ds:schemaRefs>
+</ds:datastoreItem>
 </file>
</xml_diff>

<commit_message>
Preparing to communicate with ESP32
</commit_message>
<xml_diff>
--- a/Vision/Report.docx
+++ b/Vision/Report.docx
@@ -12,10 +12,103 @@
     </w:p>
     <w:p>
       <w:r>
-        <w:t>Convert to HSV, easy colour manipulation</w:t>
+        <w:t xml:space="preserve">The objective of the Vision Subsystem is to use the camera on the </w:t>
+      </w:r>
+      <w:proofErr w:type="spellStart"/>
+      <w:r>
+        <w:t>terasIC</w:t>
+      </w:r>
+      <w:proofErr w:type="spellEnd"/>
+      <w:r>
+        <w:t xml:space="preserve"> D8M Digital Camera module to observe the environment and discover or identify objects that could be in the path of the Rover. These obstacles take the form of multi-coloured balls (aliens) or a striped piece of paper (a building). </w:t>
       </w:r>
     </w:p>
     <w:p>
+      <w:r>
+        <w:t>After identifying these objects, th</w:t>
+      </w:r>
+      <w:r>
+        <w:t>is</w:t>
+      </w:r>
+      <w:r>
+        <w:t xml:space="preserve"> Subsystem will determine the Rover’s approximate distance away from the </w:t>
+      </w:r>
+      <w:r>
+        <w:t xml:space="preserve">obstacles </w:t>
+      </w:r>
+      <w:r>
+        <w:t xml:space="preserve">as well as relative orientation </w:t>
+      </w:r>
+      <w:r>
+        <w:t>and</w:t>
+      </w:r>
+      <w:r>
+        <w:t xml:space="preserve"> communicate this with the Command and Control subsystems so that they can be safely avoided </w:t>
+      </w:r>
+      <w:r>
+        <w:t>and displayed on the Rover’s web interface.</w:t>
+      </w:r>
+    </w:p>
+    <w:p>
+      <w:r>
+        <w:t>To accomplish this, the Rover must make use of an object detection algorithm, specifically designed to target the balls and the striped paper; this is accomplished in a series of steps listed below.</w:t>
+      </w:r>
+    </w:p>
+    <w:p>
+      <w:pPr>
+        <w:pStyle w:val="Heading3"/>
+      </w:pPr>
+      <w:r>
+        <w:t>1</w:t>
+      </w:r>
+      <w:r>
+        <w:tab/>
+        <w:t>Auto Gain Algorithm</w:t>
+      </w:r>
+    </w:p>
+    <w:p>
+      <w:r>
+        <w:t>To detect obstacles in the Rover’s environment, the parameters of the camera must be set so that it does not cause extreme bright spots in the image whilst maintaining a clear and well-lit image. The parameter to be considered is the camera’s gain, which ranges from 0-800 and directly affects the brightness of the image seen by the rover.</w:t>
+      </w:r>
+    </w:p>
+    <w:p>
+      <w:r>
+        <w:t>During the HSV conversion of the image, the running sum of the values across all pixels is maintained and communicated to the NIOSII processor at the end of the frame – as Value represents the ‘brightness’ of the pixel, a running total of the average Value was tracked, and then by the total number of pixels at the end of the frame. If the average Value is deemed too low or high, the algorithm simply adds or subtracts a small unit to the current camera Gain, which then increases or decreases the Value, eventually stabilising it - this is essentially a negative feedback controller. Using this algorithm, the object detection algorithm can be assured the current image is bright enough to identify any objects and does not require specific tuning for different brightness levels.</w:t>
+      </w:r>
+    </w:p>
+    <w:p>
+      <w:pPr>
+        <w:pStyle w:val="Heading3"/>
+      </w:pPr>
+      <w:r>
+        <w:t>2</w:t>
+      </w:r>
+      <w:r>
+        <w:tab/>
+        <w:t>HSV Conversion</w:t>
+      </w:r>
+    </w:p>
+    <w:p>
+      <w:r>
+        <w:t xml:space="preserve">To make image processing </w:t>
+      </w:r>
+      <w:r>
+        <w:t>more practical</w:t>
+      </w:r>
+      <w:r>
+        <w:t>, the implementation of an RGB to HSV converter was necessary – colour itself, or Hue, is represented as a single parameter ranging from 0-360, and intensity and brightness are represented as a combination of Saturation and Value (ranging from 0-255 in this specific implementation to avoid floating point calculations and the performance/space trade-offs that come with it).</w:t>
+      </w:r>
+      <w:r>
+        <w:t xml:space="preserve"> This representation allows easy manipulation of the image as the object detection algorithm works by simply detecting if the values of the current pixel fall into a defined threshold for each of the known obstacles.</w:t>
+      </w:r>
+    </w:p>
+    <w:p>
+      <w:pPr>
+        <w:rPr>
+          <w:color w:val="0000FF"/>
+          <w:u w:val="single"/>
+        </w:rPr>
+      </w:pPr>
       <w:hyperlink r:id="rId11" w:history="1">
         <w:r>
           <w:rPr>
@@ -43,36 +136,929 @@
       </w:hyperlink>
     </w:p>
     <w:p>
-      <w:r>
-        <w:t xml:space="preserve">Separate H into discrete bands to posturize </w:t>
-      </w:r>
-    </w:p>
-    <w:p>
-      <w:r>
-        <w:t>Round to nearest band and convert back to RGB</w:t>
-      </w:r>
-    </w:p>
-    <w:p>
+      <w:pPr>
+        <w:rPr>
+          <w:color w:val="0000FF"/>
+          <w:u w:val="single"/>
+        </w:rPr>
+      </w:pPr>
       <w:hyperlink r:id="rId12" w:history="1">
         <w:r>
           <w:rPr>
             <w:color w:val="0000FF"/>
             <w:u w:val="single"/>
           </w:rPr>
-          <w:t>RGB to HSV, HSV to RGB Conversion Calculator (had2know.org)</w:t>
+          <w:t>HSV to RGB (and back) without floating point math in Python - Stack Overflow</w:t>
         </w:r>
       </w:hyperlink>
     </w:p>
+    <w:p>
+      <w:pPr>
+        <w:rPr>
+          <w:color w:val="FF0000"/>
+        </w:rPr>
+      </w:pPr>
+      <w:r>
+        <w:rPr>
+          <w:color w:val="FF0000"/>
+          <w:u w:val="single"/>
+        </w:rPr>
+        <w:t>Talk about specific implementation</w:t>
+      </w:r>
+    </w:p>
+    <w:p>
+      <w:pPr>
+        <w:pStyle w:val="Heading3"/>
+      </w:pPr>
+      <w:r>
+        <w:t>3</w:t>
+      </w:r>
+      <w:r>
+        <w:tab/>
+        <w:t>Colour Separation</w:t>
+      </w:r>
+      <w:r>
+        <w:t xml:space="preserve"> and Noise Removal</w:t>
+      </w:r>
+    </w:p>
+    <w:p>
+      <w:r>
+        <w:t xml:space="preserve">The method to capture the obstacles simply involved defining HSV thresholds for each </w:t>
+      </w:r>
+      <w:r>
+        <w:t>obstacle and</w:t>
+      </w:r>
+      <w:r>
+        <w:t xml:space="preserve"> detecting whether the current pixel falls into the defined threshold – if it does, then it is considered to be part of that obstacle and will be accounted for during distance and relative angle calculation (the ultimate goal of this subsystem).</w:t>
+      </w:r>
+    </w:p>
+    <w:p>
+      <w:r>
+        <w:lastRenderedPageBreak/>
+        <w:t xml:space="preserve">The values used to define the thresholds for the object detection was made through trial and error as well as the usage of </w:t>
+      </w:r>
+      <w:r>
+        <w:t xml:space="preserve">our own </w:t>
+      </w:r>
+      <w:r>
+        <w:t xml:space="preserve">Python script </w:t>
+      </w:r>
+      <w:r>
+        <w:t xml:space="preserve">(named HSVBoundHelper.py) </w:t>
+      </w:r>
+      <w:r>
+        <w:t>that easily allowed us to view the effect of different lower and upper thresholds on any given image</w:t>
+      </w:r>
+      <w:r>
+        <w:t xml:space="preserve"> instantaneously, rather than adjusting the values in Verilog and waiting for it to compile to see the effect</w:t>
+      </w:r>
+      <w:r>
+        <w:t>:</w:t>
+      </w:r>
+    </w:p>
+    <w:tbl>
+      <w:tblPr>
+        <w:tblStyle w:val="TableGrid"/>
+        <w:tblpPr w:leftFromText="180" w:rightFromText="180" w:vertAnchor="text" w:horzAnchor="margin" w:tblpXSpec="center" w:tblpY="35"/>
+        <w:tblW w:w="0" w:type="auto"/>
+        <w:tblLayout w:type="fixed"/>
+        <w:tblLook w:val="04A0" w:firstRow="1" w:lastRow="0" w:firstColumn="1" w:lastColumn="0" w:noHBand="0" w:noVBand="1"/>
+      </w:tblPr>
+      <w:tblGrid>
+        <w:gridCol w:w="7054"/>
+      </w:tblGrid>
+      <w:tr>
+        <w:trPr>
+          <w:trHeight w:val="2536"/>
+        </w:trPr>
+        <w:tc>
+          <w:tcPr>
+            <w:tcW w:w="7054" w:type="dxa"/>
+          </w:tcPr>
+          <w:p>
+            <w:pPr>
+              <w:jc w:val="center"/>
+              <w:rPr>
+                <w:sz w:val="16"/>
+                <w:szCs w:val="16"/>
+              </w:rPr>
+            </w:pPr>
+            <w:r>
+              <w:rPr>
+                <w:noProof/>
+              </w:rPr>
+              <w:drawing>
+                <wp:inline distT="0" distB="0" distL="0" distR="0" wp14:anchorId="7354F3EE" wp14:editId="1D1EF809">
+                  <wp:extent cx="1463040" cy="2069344"/>
+                  <wp:effectExtent l="0" t="0" r="0" b="0"/>
+                  <wp:docPr id="8" name="Picture 8"/>
+                  <wp:cNvGraphicFramePr>
+                    <a:graphicFrameLocks xmlns:a="http://schemas.openxmlformats.org/drawingml/2006/main" noChangeAspect="1"/>
+                  </wp:cNvGraphicFramePr>
+                  <a:graphic xmlns:a="http://schemas.openxmlformats.org/drawingml/2006/main">
+                    <a:graphicData uri="http://schemas.openxmlformats.org/drawingml/2006/picture">
+                      <pic:pic xmlns:pic="http://schemas.openxmlformats.org/drawingml/2006/picture">
+                        <pic:nvPicPr>
+                          <pic:cNvPr id="5" name="Picture 5"/>
+                          <pic:cNvPicPr/>
+                        </pic:nvPicPr>
+                        <pic:blipFill>
+                          <a:blip r:embed="rId13"/>
+                          <a:stretch>
+                            <a:fillRect/>
+                          </a:stretch>
+                        </pic:blipFill>
+                        <pic:spPr>
+                          <a:xfrm>
+                            <a:off x="0" y="0"/>
+                            <a:ext cx="1468079" cy="2076471"/>
+                          </a:xfrm>
+                          <a:prstGeom prst="rect">
+                            <a:avLst/>
+                          </a:prstGeom>
+                        </pic:spPr>
+                      </pic:pic>
+                    </a:graphicData>
+                  </a:graphic>
+                </wp:inline>
+              </w:drawing>
+            </w:r>
+            <w:r>
+              <w:rPr>
+                <w:noProof/>
+              </w:rPr>
+              <w:drawing>
+                <wp:inline distT="0" distB="0" distL="0" distR="0" wp14:anchorId="264E3B68" wp14:editId="2249C60C">
+                  <wp:extent cx="2858943" cy="2069134"/>
+                  <wp:effectExtent l="0" t="0" r="0" b="0"/>
+                  <wp:docPr id="6" name="Picture 6"/>
+                  <wp:cNvGraphicFramePr>
+                    <a:graphicFrameLocks xmlns:a="http://schemas.openxmlformats.org/drawingml/2006/main" noChangeAspect="1"/>
+                  </wp:cNvGraphicFramePr>
+                  <a:graphic xmlns:a="http://schemas.openxmlformats.org/drawingml/2006/main">
+                    <a:graphicData uri="http://schemas.openxmlformats.org/drawingml/2006/picture">
+                      <pic:pic xmlns:pic="http://schemas.openxmlformats.org/drawingml/2006/picture">
+                        <pic:nvPicPr>
+                          <pic:cNvPr id="0" name="Picture 5"/>
+                          <pic:cNvPicPr>
+                            <a:picLocks noChangeAspect="1" noChangeArrowheads="1"/>
+                          </pic:cNvPicPr>
+                        </pic:nvPicPr>
+                        <pic:blipFill>
+                          <a:blip r:embed="rId14">
+                            <a:extLst>
+                              <a:ext uri="{28A0092B-C50C-407E-A947-70E740481C1C}">
+                                <a14:useLocalDpi xmlns:a14="http://schemas.microsoft.com/office/drawing/2010/main" val="0"/>
+                              </a:ext>
+                            </a:extLst>
+                          </a:blip>
+                          <a:srcRect/>
+                          <a:stretch>
+                            <a:fillRect/>
+                          </a:stretch>
+                        </pic:blipFill>
+                        <pic:spPr bwMode="auto">
+                          <a:xfrm>
+                            <a:off x="0" y="0"/>
+                            <a:ext cx="2872822" cy="2079178"/>
+                          </a:xfrm>
+                          <a:prstGeom prst="rect">
+                            <a:avLst/>
+                          </a:prstGeom>
+                          <a:noFill/>
+                          <a:ln>
+                            <a:noFill/>
+                          </a:ln>
+                        </pic:spPr>
+                      </pic:pic>
+                    </a:graphicData>
+                  </a:graphic>
+                </wp:inline>
+              </w:drawing>
+            </w:r>
+            <w:r>
+              <w:rPr>
+                <w:sz w:val="16"/>
+                <w:szCs w:val="16"/>
+              </w:rPr>
+              <w:t xml:space="preserve">An example of the usage of the HSVBoundHelper.py script that removes pixels that does not fall within the upper and lower HSV values inputted by the user. The original image is shown on the right. </w:t>
+            </w:r>
+          </w:p>
+        </w:tc>
+      </w:tr>
+    </w:tbl>
+    <w:p/>
+    <w:p/>
+    <w:p/>
+    <w:p/>
+    <w:p/>
+    <w:p/>
+    <w:p/>
+    <w:p/>
+    <w:p/>
+    <w:tbl>
+      <w:tblPr>
+        <w:tblStyle w:val="TableGrid"/>
+        <w:tblpPr w:leftFromText="180" w:rightFromText="180" w:vertAnchor="text" w:horzAnchor="margin" w:tblpXSpec="center" w:tblpY="35"/>
+        <w:tblW w:w="0" w:type="auto"/>
+        <w:tblLayout w:type="fixed"/>
+        <w:tblLook w:val="04A0" w:firstRow="1" w:lastRow="0" w:firstColumn="1" w:lastColumn="0" w:noHBand="0" w:noVBand="1"/>
+      </w:tblPr>
+      <w:tblGrid>
+        <w:gridCol w:w="7070"/>
+      </w:tblGrid>
+      <w:tr>
+        <w:trPr>
+          <w:trHeight w:val="2741"/>
+        </w:trPr>
+        <w:tc>
+          <w:tcPr>
+            <w:tcW w:w="7070" w:type="dxa"/>
+          </w:tcPr>
+          <w:p>
+            <w:pPr>
+              <w:jc w:val="center"/>
+              <w:rPr>
+                <w:sz w:val="16"/>
+                <w:szCs w:val="16"/>
+              </w:rPr>
+            </w:pPr>
+            <w:r>
+              <w:rPr>
+                <w:noProof/>
+              </w:rPr>
+              <w:drawing>
+                <wp:inline distT="0" distB="0" distL="0" distR="0" wp14:anchorId="63C835E7" wp14:editId="453BAD43">
+                  <wp:extent cx="1384149" cy="2070000"/>
+                  <wp:effectExtent l="0" t="0" r="0" b="0"/>
+                  <wp:docPr id="9" name="Picture 9" descr="A screenshot of a computer&#10;&#10;Description automatically generated with medium confidence"/>
+                  <wp:cNvGraphicFramePr>
+                    <a:graphicFrameLocks xmlns:a="http://schemas.openxmlformats.org/drawingml/2006/main" noChangeAspect="1"/>
+                  </wp:cNvGraphicFramePr>
+                  <a:graphic xmlns:a="http://schemas.openxmlformats.org/drawingml/2006/main">
+                    <a:graphicData uri="http://schemas.openxmlformats.org/drawingml/2006/picture">
+                      <pic:pic xmlns:pic="http://schemas.openxmlformats.org/drawingml/2006/picture">
+                        <pic:nvPicPr>
+                          <pic:cNvPr id="9" name="Picture 9" descr="A screenshot of a computer&#10;&#10;Description automatically generated with medium confidence"/>
+                          <pic:cNvPicPr>
+                            <a:picLocks noChangeAspect="1" noChangeArrowheads="1"/>
+                          </pic:cNvPicPr>
+                        </pic:nvPicPr>
+                        <pic:blipFill rotWithShape="1">
+                          <a:blip r:embed="rId15" cstate="print">
+                            <a:extLst>
+                              <a:ext uri="{28A0092B-C50C-407E-A947-70E740481C1C}">
+                                <a14:useLocalDpi xmlns:a14="http://schemas.microsoft.com/office/drawing/2010/main" val="0"/>
+                              </a:ext>
+                            </a:extLst>
+                          </a:blip>
+                          <a:srcRect l="21226" t="38961" r="58269" b="6533"/>
+                          <a:stretch/>
+                        </pic:blipFill>
+                        <pic:spPr bwMode="auto">
+                          <a:xfrm>
+                            <a:off x="0" y="0"/>
+                            <a:ext cx="1384149" cy="2070000"/>
+                          </a:xfrm>
+                          <a:prstGeom prst="rect">
+                            <a:avLst/>
+                          </a:prstGeom>
+                          <a:noFill/>
+                          <a:ln>
+                            <a:noFill/>
+                          </a:ln>
+                          <a:extLst>
+                            <a:ext uri="{53640926-AAD7-44D8-BBD7-CCE9431645EC}">
+                              <a14:shadowObscured xmlns:a14="http://schemas.microsoft.com/office/drawing/2010/main"/>
+                            </a:ext>
+                          </a:extLst>
+                        </pic:spPr>
+                      </pic:pic>
+                    </a:graphicData>
+                  </a:graphic>
+                </wp:inline>
+              </w:drawing>
+            </w:r>
+            <w:r>
+              <w:rPr>
+                <w:sz w:val="16"/>
+                <w:szCs w:val="16"/>
+              </w:rPr>
+              <w:t xml:space="preserve"> </w:t>
+            </w:r>
+            <w:r>
+              <w:rPr>
+                <w:noProof/>
+              </w:rPr>
+              <w:drawing>
+                <wp:inline distT="0" distB="0" distL="0" distR="0" wp14:anchorId="26EC5F13" wp14:editId="6778FC95">
+                  <wp:extent cx="2941983" cy="2067560"/>
+                  <wp:effectExtent l="0" t="0" r="0" b="0"/>
+                  <wp:docPr id="2" name="Picture 2"/>
+                  <wp:cNvGraphicFramePr>
+                    <a:graphicFrameLocks xmlns:a="http://schemas.openxmlformats.org/drawingml/2006/main" noChangeAspect="1"/>
+                  </wp:cNvGraphicFramePr>
+                  <a:graphic xmlns:a="http://schemas.openxmlformats.org/drawingml/2006/main">
+                    <a:graphicData uri="http://schemas.openxmlformats.org/drawingml/2006/picture">
+                      <pic:pic xmlns:pic="http://schemas.openxmlformats.org/drawingml/2006/picture">
+                        <pic:nvPicPr>
+                          <pic:cNvPr id="0" name="Picture 1"/>
+                          <pic:cNvPicPr>
+                            <a:picLocks noChangeAspect="1" noChangeArrowheads="1"/>
+                          </pic:cNvPicPr>
+                        </pic:nvPicPr>
+                        <pic:blipFill>
+                          <a:blip r:embed="rId16">
+                            <a:extLst>
+                              <a:ext uri="{28A0092B-C50C-407E-A947-70E740481C1C}">
+                                <a14:useLocalDpi xmlns:a14="http://schemas.microsoft.com/office/drawing/2010/main" val="0"/>
+                              </a:ext>
+                            </a:extLst>
+                          </a:blip>
+                          <a:srcRect/>
+                          <a:stretch>
+                            <a:fillRect/>
+                          </a:stretch>
+                        </pic:blipFill>
+                        <pic:spPr bwMode="auto">
+                          <a:xfrm>
+                            <a:off x="0" y="0"/>
+                            <a:ext cx="2952216" cy="2074752"/>
+                          </a:xfrm>
+                          <a:prstGeom prst="rect">
+                            <a:avLst/>
+                          </a:prstGeom>
+                          <a:noFill/>
+                          <a:ln>
+                            <a:noFill/>
+                          </a:ln>
+                        </pic:spPr>
+                      </pic:pic>
+                    </a:graphicData>
+                  </a:graphic>
+                </wp:inline>
+              </w:drawing>
+            </w:r>
+          </w:p>
+          <w:p>
+            <w:pPr>
+              <w:jc w:val="center"/>
+              <w:rPr>
+                <w:sz w:val="14"/>
+                <w:szCs w:val="14"/>
+              </w:rPr>
+            </w:pPr>
+            <w:hyperlink r:id="rId17" w:history="1">
+              <w:r>
+                <w:rPr>
+                  <w:color w:val="0000FF"/>
+                  <w:sz w:val="14"/>
+                  <w:szCs w:val="14"/>
+                  <w:u w:val="single"/>
+                </w:rPr>
+                <w:t xml:space="preserve">Full </w:t>
+              </w:r>
+              <w:proofErr w:type="spellStart"/>
+              <w:r>
+                <w:rPr>
+                  <w:color w:val="0000FF"/>
+                  <w:sz w:val="14"/>
+                  <w:szCs w:val="14"/>
+                  <w:u w:val="single"/>
+                </w:rPr>
+                <w:t>Color</w:t>
+              </w:r>
+              <w:proofErr w:type="spellEnd"/>
+              <w:r>
+                <w:rPr>
+                  <w:color w:val="0000FF"/>
+                  <w:sz w:val="14"/>
+                  <w:szCs w:val="14"/>
+                  <w:u w:val="single"/>
+                </w:rPr>
+                <w:t xml:space="preserve"> Spectrum - ColorTools.net |</w:t>
+              </w:r>
+            </w:hyperlink>
+          </w:p>
+          <w:p>
+            <w:pPr>
+              <w:jc w:val="center"/>
+              <w:rPr>
+                <w:sz w:val="16"/>
+                <w:szCs w:val="16"/>
+              </w:rPr>
+            </w:pPr>
+            <w:r>
+              <w:rPr>
+                <w:sz w:val="16"/>
+                <w:szCs w:val="16"/>
+              </w:rPr>
+              <w:t>A colour spectrum image was also used to see exactly what colours the bounds defined.</w:t>
+            </w:r>
+          </w:p>
+        </w:tc>
+      </w:tr>
+    </w:tbl>
+    <w:p/>
+    <w:p/>
+    <w:p/>
+    <w:p/>
+    <w:p/>
+    <w:p/>
+    <w:p/>
+    <w:p/>
     <w:p/>
     <w:p>
-      <w:r>
-        <w:t xml:space="preserve">Use MM slave to allow variable access to NIOS 2 software instead of recompiling to tweak variables </w:t>
+      <w:pPr>
+        <w:pStyle w:val="Heading4"/>
+        <w:rPr>
+          <w:u w:val="single"/>
+        </w:rPr>
+      </w:pPr>
+      <w:r>
+        <w:rPr>
+          <w:u w:val="single"/>
+        </w:rPr>
+        <w:t>Technique 1</w:t>
+      </w:r>
+    </w:p>
+    <w:p>
+      <w:r>
+        <w:t>Originally,</w:t>
+      </w:r>
+      <w:r>
+        <w:t xml:space="preserve"> a posterization/quantise algorithm was used to reduce the colours available to the object detection algorithm</w:t>
+      </w:r>
+      <w:r>
+        <w:t xml:space="preserve"> in order to better ‘pick out’</w:t>
+      </w:r>
+      <w:r>
+        <w:t xml:space="preserve"> the different obstacles as they would lie in their own unique quantised bands for the H, S and V values, meaning no filtering would be needed.</w:t>
+      </w:r>
+    </w:p>
+    <w:p>
+      <w:pPr>
+        <w:tabs>
+          <w:tab w:val="left" w:pos="7713"/>
+        </w:tabs>
+      </w:pPr>
+      <w:r>
+        <w:t xml:space="preserve">This was done in at the same time as the noise filtering above, </w:t>
+      </w:r>
+      <w:r>
+        <w:t>the filtered pixel is then quantised/</w:t>
+      </w:r>
+      <w:proofErr w:type="spellStart"/>
+      <w:r>
+        <w:t>posterized</w:t>
+      </w:r>
+      <w:proofErr w:type="spellEnd"/>
+      <w:r>
+        <w:t xml:space="preserve"> through the following technique:</w:t>
+      </w:r>
+    </w:p>
+    <w:p>
+      <w:pPr>
+        <w:pStyle w:val="ListParagraph"/>
+        <w:numPr>
+          <w:ilvl w:val="0"/>
+          <w:numId w:val="24"/>
+        </w:numPr>
+        <w:tabs>
+          <w:tab w:val="left" w:pos="7713"/>
+        </w:tabs>
+      </w:pPr>
+      <w:r>
+        <w:t>Separate H, S and V into a discrete number of steps</w:t>
+      </w:r>
+    </w:p>
+    <w:p>
+      <w:pPr>
+        <w:pStyle w:val="ListParagraph"/>
+        <w:numPr>
+          <w:ilvl w:val="0"/>
+          <w:numId w:val="24"/>
+        </w:numPr>
+        <w:tabs>
+          <w:tab w:val="left" w:pos="7713"/>
+        </w:tabs>
+      </w:pPr>
+      <w:r>
+        <w:t xml:space="preserve">Determine the bands </w:t>
+      </w:r>
+      <w:r>
+        <w:t>in between</w:t>
+      </w:r>
+      <w:r>
+        <w:t xml:space="preserve"> which the values for that pixel lie.</w:t>
+      </w:r>
+    </w:p>
+    <w:p>
+      <w:pPr>
+        <w:pStyle w:val="ListParagraph"/>
+        <w:numPr>
+          <w:ilvl w:val="0"/>
+          <w:numId w:val="24"/>
+        </w:numPr>
+        <w:tabs>
+          <w:tab w:val="left" w:pos="7713"/>
+        </w:tabs>
+      </w:pPr>
+      <w:r>
+        <w:t>If the actual value of the pixel is above the midpoint of that band, set it to the upper end, else, set it to the lower end</w:t>
+      </w:r>
+      <w:r>
+        <w:t>.</w:t>
+      </w:r>
+    </w:p>
+    <w:tbl>
+      <w:tblPr>
+        <w:tblStyle w:val="TableGrid"/>
+        <w:tblpPr w:leftFromText="180" w:rightFromText="180" w:vertAnchor="text" w:horzAnchor="margin" w:tblpY="35"/>
+        <w:tblW w:w="0" w:type="auto"/>
+        <w:tblLayout w:type="fixed"/>
+        <w:tblLook w:val="04A0" w:firstRow="1" w:lastRow="0" w:firstColumn="1" w:lastColumn="0" w:noHBand="0" w:noVBand="1"/>
+      </w:tblPr>
+      <w:tblGrid>
+        <w:gridCol w:w="4714"/>
+      </w:tblGrid>
+      <w:tr>
+        <w:trPr>
+          <w:trHeight w:val="2536"/>
+        </w:trPr>
+        <w:tc>
+          <w:tcPr>
+            <w:tcW w:w="4714" w:type="dxa"/>
+          </w:tcPr>
+          <w:p>
+            <w:pPr>
+              <w:jc w:val="center"/>
+              <w:rPr>
+                <w:sz w:val="16"/>
+                <w:szCs w:val="16"/>
+              </w:rPr>
+            </w:pPr>
+            <w:r>
+              <w:rPr>
+                <w:noProof/>
+              </w:rPr>
+              <w:lastRenderedPageBreak/>
+              <w:drawing>
+                <wp:anchor distT="0" distB="0" distL="114300" distR="114300" simplePos="0" relativeHeight="251665408" behindDoc="0" locked="0" layoutInCell="1" allowOverlap="1" wp14:anchorId="2A2136AD" wp14:editId="573B45F7">
+                  <wp:simplePos x="0" y="0"/>
+                  <wp:positionH relativeFrom="column">
+                    <wp:posOffset>3617</wp:posOffset>
+                  </wp:positionH>
+                  <wp:positionV relativeFrom="paragraph">
+                    <wp:posOffset>3037</wp:posOffset>
+                  </wp:positionV>
+                  <wp:extent cx="3037399" cy="1672124"/>
+                  <wp:effectExtent l="0" t="0" r="0" b="0"/>
+                  <wp:wrapSquare wrapText="bothSides"/>
+                  <wp:docPr id="4" name="Picture 4" descr="A screenshot of a video game&#10;&#10;Description automatically generated"/>
+                  <wp:cNvGraphicFramePr>
+                    <a:graphicFrameLocks xmlns:a="http://schemas.openxmlformats.org/drawingml/2006/main" noChangeAspect="1"/>
+                  </wp:cNvGraphicFramePr>
+                  <a:graphic xmlns:a="http://schemas.openxmlformats.org/drawingml/2006/main">
+                    <a:graphicData uri="http://schemas.openxmlformats.org/drawingml/2006/picture">
+                      <pic:pic xmlns:pic="http://schemas.openxmlformats.org/drawingml/2006/picture">
+                        <pic:nvPicPr>
+                          <pic:cNvPr id="4" name="Picture 4" descr="A screenshot of a video game&#10;&#10;Description automatically generated"/>
+                          <pic:cNvPicPr>
+                            <a:picLocks noChangeAspect="1" noChangeArrowheads="1"/>
+                          </pic:cNvPicPr>
+                        </pic:nvPicPr>
+                        <pic:blipFill rotWithShape="1">
+                          <a:blip r:embed="rId18" cstate="print">
+                            <a:extLst>
+                              <a:ext uri="{28A0092B-C50C-407E-A947-70E740481C1C}">
+                                <a14:useLocalDpi xmlns:a14="http://schemas.microsoft.com/office/drawing/2010/main" val="0"/>
+                              </a:ext>
+                            </a:extLst>
+                          </a:blip>
+                          <a:srcRect l="11458" t="5787" r="19808" b="31142"/>
+                          <a:stretch/>
+                        </pic:blipFill>
+                        <pic:spPr bwMode="auto">
+                          <a:xfrm>
+                            <a:off x="0" y="0"/>
+                            <a:ext cx="3037399" cy="1672124"/>
+                          </a:xfrm>
+                          <a:prstGeom prst="rect">
+                            <a:avLst/>
+                          </a:prstGeom>
+                          <a:noFill/>
+                          <a:ln>
+                            <a:noFill/>
+                          </a:ln>
+                          <a:extLst>
+                            <a:ext uri="{53640926-AAD7-44D8-BBD7-CCE9431645EC}">
+                              <a14:shadowObscured xmlns:a14="http://schemas.microsoft.com/office/drawing/2010/main"/>
+                            </a:ext>
+                          </a:extLst>
+                        </pic:spPr>
+                      </pic:pic>
+                    </a:graphicData>
+                  </a:graphic>
+                  <wp14:sizeRelH relativeFrom="page">
+                    <wp14:pctWidth>0</wp14:pctWidth>
+                  </wp14:sizeRelH>
+                  <wp14:sizeRelV relativeFrom="page">
+                    <wp14:pctHeight>0</wp14:pctHeight>
+                  </wp14:sizeRelV>
+                </wp:anchor>
+              </w:drawing>
+            </w:r>
+            <w:r>
+              <w:rPr>
+                <w:sz w:val="16"/>
+                <w:szCs w:val="16"/>
+              </w:rPr>
+              <w:t>An example of how noise in the image was made worse by the posterization algorithm.</w:t>
+            </w:r>
+            <w:r>
+              <w:rPr>
+                <w:sz w:val="16"/>
+                <w:szCs w:val="16"/>
+              </w:rPr>
+              <w:t xml:space="preserve"> </w:t>
+            </w:r>
+          </w:p>
+        </w:tc>
+      </w:tr>
+    </w:tbl>
+    <w:p>
+      <w:pPr>
+        <w:tabs>
+          <w:tab w:val="left" w:pos="7713"/>
+        </w:tabs>
+      </w:pPr>
+      <w:r>
+        <w:t xml:space="preserve">Once implemented, the image noise became much more apparent as random pixels would fit into </w:t>
+      </w:r>
+      <w:r>
+        <w:t xml:space="preserve">the </w:t>
+      </w:r>
+      <w:r>
+        <w:t>thresholds</w:t>
+      </w:r>
+      <w:r>
+        <w:t xml:space="preserve"> defined for the balls</w:t>
+      </w:r>
+      <w:r>
+        <w:t xml:space="preserve">, causing the image to look even worse than before (as noisy pixels were now highlighted instead of being filtered out). </w:t>
+      </w:r>
+      <w:r>
+        <w:t>This made the algorithm redundant and was an oversight in retrospect as the noise is inherently random and would not conform to the pixels neighbouring it</w:t>
+      </w:r>
+      <w:r>
+        <w:t>.</w:t>
+      </w:r>
+    </w:p>
+    <w:p>
+      <w:pPr>
+        <w:tabs>
+          <w:tab w:val="left" w:pos="7713"/>
+        </w:tabs>
+      </w:pPr>
+    </w:p>
+    <w:p>
+      <w:pPr>
+        <w:tabs>
+          <w:tab w:val="left" w:pos="7713"/>
+        </w:tabs>
+      </w:pPr>
+      <w:r>
+        <w:t>To steps taken to mitigate the image noise, which takes the form of</w:t>
+      </w:r>
+      <w:r>
+        <w:t xml:space="preserve"> </w:t>
+      </w:r>
+      <w:r>
+        <w:t xml:space="preserve">Gaussian noise and salt and pepper </w:t>
+      </w:r>
+      <w:r>
+        <w:t>noise, pre</w:t>
+      </w:r>
+      <w:r>
+        <w:t>-</w:t>
+      </w:r>
+      <w:proofErr w:type="spellStart"/>
+      <w:r>
+        <w:t>posterisation</w:t>
+      </w:r>
+      <w:proofErr w:type="spellEnd"/>
+      <w:r>
+        <w:t xml:space="preserve"> are described as follows:</w:t>
+      </w:r>
+    </w:p>
+    <w:tbl>
+      <w:tblPr>
+        <w:tblStyle w:val="TableGrid"/>
+        <w:tblpPr w:leftFromText="180" w:rightFromText="180" w:vertAnchor="text" w:horzAnchor="margin" w:tblpY="14"/>
+        <w:tblW w:w="0" w:type="auto"/>
+        <w:tblLayout w:type="fixed"/>
+        <w:tblLook w:val="04A0" w:firstRow="1" w:lastRow="0" w:firstColumn="1" w:lastColumn="0" w:noHBand="0" w:noVBand="1"/>
+      </w:tblPr>
+      <w:tblGrid>
+        <w:gridCol w:w="3823"/>
+      </w:tblGrid>
+      <w:tr>
+        <w:trPr>
+          <w:trHeight w:val="3657"/>
+        </w:trPr>
+        <w:tc>
+          <w:tcPr>
+            <w:tcW w:w="3823" w:type="dxa"/>
+          </w:tcPr>
+          <w:p>
+            <w:pPr>
+              <w:jc w:val="center"/>
+              <w:rPr>
+                <w:sz w:val="16"/>
+                <w:szCs w:val="16"/>
+              </w:rPr>
+            </w:pPr>
+            <w:r>
+              <w:rPr>
+                <w:noProof/>
+              </w:rPr>
+              <w:drawing>
+                <wp:anchor distT="0" distB="0" distL="114300" distR="114300" simplePos="0" relativeHeight="251666432" behindDoc="0" locked="0" layoutInCell="1" allowOverlap="1" wp14:anchorId="61993B63" wp14:editId="4E882912">
+                  <wp:simplePos x="0" y="0"/>
+                  <wp:positionH relativeFrom="column">
+                    <wp:posOffset>-65405</wp:posOffset>
+                  </wp:positionH>
+                  <wp:positionV relativeFrom="paragraph">
+                    <wp:posOffset>-131998</wp:posOffset>
+                  </wp:positionV>
+                  <wp:extent cx="2520315" cy="2157095"/>
+                  <wp:effectExtent l="0" t="0" r="0" b="0"/>
+                  <wp:wrapSquare wrapText="bothSides"/>
+                  <wp:docPr id="1" name="Picture 1" descr="Graphical user interface, application&#10;&#10;Description automatically generated"/>
+                  <wp:cNvGraphicFramePr>
+                    <a:graphicFrameLocks xmlns:a="http://schemas.openxmlformats.org/drawingml/2006/main" noChangeAspect="1"/>
+                  </wp:cNvGraphicFramePr>
+                  <a:graphic xmlns:a="http://schemas.openxmlformats.org/drawingml/2006/main">
+                    <a:graphicData uri="http://schemas.openxmlformats.org/drawingml/2006/picture">
+                      <pic:pic xmlns:pic="http://schemas.openxmlformats.org/drawingml/2006/picture">
+                        <pic:nvPicPr>
+                          <pic:cNvPr id="1" name="Picture 1" descr="Graphical user interface, application&#10;&#10;Description automatically generated"/>
+                          <pic:cNvPicPr>
+                            <a:picLocks noChangeAspect="1"/>
+                          </pic:cNvPicPr>
+                        </pic:nvPicPr>
+                        <pic:blipFill>
+                          <a:blip r:embed="rId19">
+                            <a:extLst>
+                              <a:ext uri="{28A0092B-C50C-407E-A947-70E740481C1C}">
+                                <a14:useLocalDpi xmlns:a14="http://schemas.microsoft.com/office/drawing/2010/main" val="0"/>
+                              </a:ext>
+                            </a:extLst>
+                          </a:blip>
+                          <a:stretch>
+                            <a:fillRect/>
+                          </a:stretch>
+                        </pic:blipFill>
+                        <pic:spPr>
+                          <a:xfrm>
+                            <a:off x="0" y="0"/>
+                            <a:ext cx="2520315" cy="2157095"/>
+                          </a:xfrm>
+                          <a:prstGeom prst="rect">
+                            <a:avLst/>
+                          </a:prstGeom>
+                        </pic:spPr>
+                      </pic:pic>
+                    </a:graphicData>
+                  </a:graphic>
+                </wp:anchor>
+              </w:drawing>
+            </w:r>
+            <w:r>
+              <w:rPr>
+                <w:sz w:val="16"/>
+                <w:szCs w:val="16"/>
+              </w:rPr>
+              <w:t>Flow Summary after Median filter implementation</w:t>
+            </w:r>
+          </w:p>
+        </w:tc>
+      </w:tr>
+    </w:tbl>
+    <w:p>
+      <w:r>
+        <w:t>Both types of noise could be attenuated using a median filter – a 3x3 window is constructed around the current pixel, and the median pixel values of the 9 are selected for the values of that current pixel. This requires an extraordinary number of resources as 3 rows of pixel data must be kept in memory, which equates to a 2D array of 640 * 3 containing 25 bits each (for the HSV values). Even after heavy optimisation of the algorithm used, the algorithm caused the logic cell usage of the FPGA to exceed 100% and was then discarded because other steps still needed to be implemented and it was likely not possible even with more optimisations.</w:t>
       </w:r>
     </w:p>
     <w:p/>
+    <w:p>
+      <w:r>
+        <w:t>An alternative approach was to use a 9-pixel median filter that was restricted to only the X axis, but as the median filter is not a linear filter, it would not produce the same results as the 3x3 window median filter approach.</w:t>
+      </w:r>
+    </w:p>
+    <w:p>
+      <w:pPr>
+        <w:tabs>
+          <w:tab w:val="left" w:pos="7713"/>
+        </w:tabs>
+      </w:pPr>
+      <w:r>
+        <w:t xml:space="preserve">This </w:t>
+      </w:r>
+      <w:r>
+        <w:t>algorithm was</w:t>
+      </w:r>
+      <w:r>
+        <w:t xml:space="preserve"> also computationally expensive as it required several comparisons across the three different HSV parameters for the individual bands</w:t>
+      </w:r>
+      <w:r>
+        <w:t xml:space="preserve"> to perform the quantisation</w:t>
+      </w:r>
+      <w:r>
+        <w:t>, as well as a sorting algorithm in order to determine the median value from an array of 9 others.</w:t>
+      </w:r>
+    </w:p>
+    <w:p>
+      <w:pPr>
+        <w:pStyle w:val="Heading4"/>
+        <w:rPr>
+          <w:u w:val="single"/>
+        </w:rPr>
+      </w:pPr>
+      <w:r>
+        <w:rPr>
+          <w:u w:val="single"/>
+        </w:rPr>
+        <w:t>Technique 2</w:t>
+      </w:r>
+    </w:p>
+    <w:p>
+      <w:pPr>
+        <w:tabs>
+          <w:tab w:val="left" w:pos="7713"/>
+        </w:tabs>
+      </w:pPr>
+      <w:r>
+        <w:t xml:space="preserve">Taking inspiration from this attempt, a new </w:t>
+      </w:r>
+      <w:r>
+        <w:t xml:space="preserve">algorithm was devised which by nature performs filtering, and therefore noise removal, whilst also allowing for </w:t>
+      </w:r>
+      <w:r>
+        <w:t>much greater tolerances</w:t>
+      </w:r>
+      <w:r>
+        <w:t xml:space="preserve"> in the HSV thresholds defined for each obstacle</w:t>
+      </w:r>
+      <w:r>
+        <w:t>.</w:t>
+      </w:r>
+    </w:p>
+    <w:p>
+      <w:pPr>
+        <w:tabs>
+          <w:tab w:val="left" w:pos="7713"/>
+        </w:tabs>
+      </w:pPr>
+    </w:p>
+    <w:p>
+      <w:pPr>
+        <w:pStyle w:val="Heading3"/>
+      </w:pPr>
+      <w:r>
+        <w:t>4</w:t>
+      </w:r>
+      <w:r>
+        <w:tab/>
+        <w:t>SPI Communication with ESP32</w:t>
+      </w:r>
+    </w:p>
+    <w:p>
+      <w:hyperlink r:id="rId20" w:history="1">
+        <w:r>
+          <w:rPr>
+            <w:color w:val="0000FF"/>
+            <w:u w:val="single"/>
+          </w:rPr>
+          <w:t>ESP32 Pinout Reference: Which GPIO pins should you use? | Random Nerd Tutorials</w:t>
+        </w:r>
+      </w:hyperlink>
+    </w:p>
+    <w:p>
+      <w:hyperlink r:id="rId21" w:history="1">
+        <w:r>
+          <w:rPr>
+            <w:color w:val="0000FF"/>
+            <w:u w:val="single"/>
+          </w:rPr>
+          <w:t>SPI Core, Quartus II 7.1 Handbook, Volume 5 (intel.com)</w:t>
+        </w:r>
+      </w:hyperlink>
+    </w:p>
     <w:sectPr>
-      <w:footerReference w:type="even" r:id="rId13"/>
-      <w:footerReference w:type="default" r:id="rId14"/>
+      <w:footerReference w:type="even" r:id="rId22"/>
+      <w:footerReference w:type="default" r:id="rId23"/>
       <w:pgSz w:w="11906" w:h="16838"/>
       <w:pgMar w:top="1440" w:right="1440" w:bottom="1440" w:left="1440" w:header="708" w:footer="708" w:gutter="0"/>
       <w:cols w:space="708"/>
@@ -2445,6 +3431,92 @@
     </w:lvl>
   </w:abstractNum>
   <w:abstractNum w:abstractNumId="20" w15:restartNumberingAfterBreak="0">
+    <w:nsid w:val="4E9F65F0"/>
+    <w:multiLevelType w:val="hybridMultilevel"/>
+    <w:tmpl w:val="D14A85E6"/>
+    <w:lvl w:ilvl="0" w:tplc="0809000F">
+      <w:start w:val="1"/>
+      <w:numFmt w:val="decimal"/>
+      <w:lvlText w:val="%1."/>
+      <w:lvlJc w:val="left"/>
+      <w:pPr>
+        <w:ind w:left="720" w:hanging="360"/>
+      </w:pPr>
+    </w:lvl>
+    <w:lvl w:ilvl="1" w:tplc="08090019" w:tentative="1">
+      <w:start w:val="1"/>
+      <w:numFmt w:val="lowerLetter"/>
+      <w:lvlText w:val="%2."/>
+      <w:lvlJc w:val="left"/>
+      <w:pPr>
+        <w:ind w:left="1440" w:hanging="360"/>
+      </w:pPr>
+    </w:lvl>
+    <w:lvl w:ilvl="2" w:tplc="0809001B" w:tentative="1">
+      <w:start w:val="1"/>
+      <w:numFmt w:val="lowerRoman"/>
+      <w:lvlText w:val="%3."/>
+      <w:lvlJc w:val="right"/>
+      <w:pPr>
+        <w:ind w:left="2160" w:hanging="180"/>
+      </w:pPr>
+    </w:lvl>
+    <w:lvl w:ilvl="3" w:tplc="0809000F" w:tentative="1">
+      <w:start w:val="1"/>
+      <w:numFmt w:val="decimal"/>
+      <w:lvlText w:val="%4."/>
+      <w:lvlJc w:val="left"/>
+      <w:pPr>
+        <w:ind w:left="2880" w:hanging="360"/>
+      </w:pPr>
+    </w:lvl>
+    <w:lvl w:ilvl="4" w:tplc="08090019" w:tentative="1">
+      <w:start w:val="1"/>
+      <w:numFmt w:val="lowerLetter"/>
+      <w:lvlText w:val="%5."/>
+      <w:lvlJc w:val="left"/>
+      <w:pPr>
+        <w:ind w:left="3600" w:hanging="360"/>
+      </w:pPr>
+    </w:lvl>
+    <w:lvl w:ilvl="5" w:tplc="0809001B" w:tentative="1">
+      <w:start w:val="1"/>
+      <w:numFmt w:val="lowerRoman"/>
+      <w:lvlText w:val="%6."/>
+      <w:lvlJc w:val="right"/>
+      <w:pPr>
+        <w:ind w:left="4320" w:hanging="180"/>
+      </w:pPr>
+    </w:lvl>
+    <w:lvl w:ilvl="6" w:tplc="0809000F" w:tentative="1">
+      <w:start w:val="1"/>
+      <w:numFmt w:val="decimal"/>
+      <w:lvlText w:val="%7."/>
+      <w:lvlJc w:val="left"/>
+      <w:pPr>
+        <w:ind w:left="5040" w:hanging="360"/>
+      </w:pPr>
+    </w:lvl>
+    <w:lvl w:ilvl="7" w:tplc="08090019" w:tentative="1">
+      <w:start w:val="1"/>
+      <w:numFmt w:val="lowerLetter"/>
+      <w:lvlText w:val="%8."/>
+      <w:lvlJc w:val="left"/>
+      <w:pPr>
+        <w:ind w:left="5760" w:hanging="360"/>
+      </w:pPr>
+    </w:lvl>
+    <w:lvl w:ilvl="8" w:tplc="0809001B" w:tentative="1">
+      <w:start w:val="1"/>
+      <w:numFmt w:val="lowerRoman"/>
+      <w:lvlText w:val="%9."/>
+      <w:lvlJc w:val="right"/>
+      <w:pPr>
+        <w:ind w:left="6480" w:hanging="180"/>
+      </w:pPr>
+    </w:lvl>
+  </w:abstractNum>
+  <w:abstractNum w:abstractNumId="21" w15:restartNumberingAfterBreak="0">
     <w:nsid w:val="5AD575AF"/>
     <w:multiLevelType w:val="multilevel"/>
     <w:tmpl w:val="42562D92"/>
@@ -2565,7 +3637,7 @@
       </w:rPr>
     </w:lvl>
   </w:abstractNum>
-  <w:abstractNum w:abstractNumId="21" w15:restartNumberingAfterBreak="0">
+  <w:abstractNum w:abstractNumId="22" w15:restartNumberingAfterBreak="0">
     <w:nsid w:val="61177323"/>
     <w:multiLevelType w:val="hybridMultilevel"/>
     <w:tmpl w:val="9F3C5BD8"/>
@@ -2678,7 +3750,7 @@
       </w:rPr>
     </w:lvl>
   </w:abstractNum>
-  <w:abstractNum w:abstractNumId="22" w15:restartNumberingAfterBreak="0">
+  <w:abstractNum w:abstractNumId="23" w15:restartNumberingAfterBreak="0">
     <w:nsid w:val="7D8403F3"/>
     <w:multiLevelType w:val="hybridMultilevel"/>
     <w:tmpl w:val="3D9AB02E"/>
@@ -2795,7 +3867,7 @@
     <w:abstractNumId w:val="17"/>
   </w:num>
   <w:num w:numId="2">
-    <w:abstractNumId w:val="20"/>
+    <w:abstractNumId w:val="21"/>
   </w:num>
   <w:num w:numId="3">
     <w:abstractNumId w:val="3"/>
@@ -2816,7 +3888,7 @@
     <w:abstractNumId w:val="1"/>
   </w:num>
   <w:num w:numId="9">
-    <w:abstractNumId w:val="22"/>
+    <w:abstractNumId w:val="23"/>
   </w:num>
   <w:num w:numId="10">
     <w:abstractNumId w:val="7"/>
@@ -2831,7 +3903,7 @@
     <w:abstractNumId w:val="19"/>
   </w:num>
   <w:num w:numId="14">
-    <w:abstractNumId w:val="21"/>
+    <w:abstractNumId w:val="22"/>
   </w:num>
   <w:num w:numId="15">
     <w:abstractNumId w:val="6"/>
@@ -2859,6 +3931,9 @@
   </w:num>
   <w:num w:numId="23">
     <w:abstractNumId w:val="8"/>
+  </w:num>
+  <w:num w:numId="24">
+    <w:abstractNumId w:val="20"/>
   </w:num>
 </w:numbering>
 </file>
@@ -3261,7 +4336,7 @@
   <w:style w:type="paragraph" w:default="1" w:styleId="Normal">
     <w:name w:val="Normal"/>
     <w:qFormat/>
-    <w:rsid w:val="003852AC"/>
+    <w:rsid w:val="00A444AF"/>
   </w:style>
   <w:style w:type="paragraph" w:styleId="Heading1">
     <w:name w:val="heading 1"/>
@@ -3923,6 +4998,25 @@
       <w:szCs w:val="20"/>
     </w:rPr>
   </w:style>
+  <w:style w:type="paragraph" w:styleId="Caption">
+    <w:name w:val="caption"/>
+    <w:basedOn w:val="Normal"/>
+    <w:next w:val="Normal"/>
+    <w:uiPriority w:val="35"/>
+    <w:unhideWhenUsed/>
+    <w:qFormat/>
+    <w:rsid w:val="00E71D9C"/>
+    <w:pPr>
+      <w:spacing w:after="200" w:line="240" w:lineRule="auto"/>
+    </w:pPr>
+    <w:rPr>
+      <w:i/>
+      <w:iCs/>
+      <w:color w:val="44546A" w:themeColor="text2"/>
+      <w:sz w:val="18"/>
+      <w:szCs w:val="18"/>
+    </w:rPr>
+  </w:style>
 </w:styles>
 </file>
 
@@ -4222,6 +5316,19 @@
 </file>
 
 <file path=customXml/item1.xml><?xml version="1.0" encoding="utf-8"?>
+<b:Sources xmlns:b="http://schemas.openxmlformats.org/officeDocument/2006/bibliography" xmlns="http://schemas.openxmlformats.org/officeDocument/2006/bibliography" SelectedStyle="\APASixthEditionOfficeOnline.xsl" StyleName="APA" Version="6"/>
+</file>
+
+<file path=customXml/item2.xml><?xml version="1.0" encoding="utf-8"?>
+<?mso-contentType ?>
+<FormTemplates xmlns="http://schemas.microsoft.com/sharepoint/v3/contenttype/forms">
+  <Display>DocumentLibraryForm</Display>
+  <Edit>DocumentLibraryForm</Edit>
+  <New>DocumentLibraryForm</New>
+</FormTemplates>
+</file>
+
+<file path=customXml/item3.xml><?xml version="1.0" encoding="utf-8"?>
 <ct:contentTypeSchema xmlns:ct="http://schemas.microsoft.com/office/2006/metadata/contentType" xmlns:ma="http://schemas.microsoft.com/office/2006/metadata/properties/metaAttributes" ct:_="" ma:_="" ma:contentTypeName="Document" ma:contentTypeID="0x010100200824FA2EF3654C9FCCD82137C5F57D" ma:contentTypeVersion="10" ma:contentTypeDescription="Create a new document." ma:contentTypeScope="" ma:versionID="edde19efaac69309304a31280b07235f">
   <xsd:schema xmlns:xsd="http://www.w3.org/2001/XMLSchema" xmlns:xs="http://www.w3.org/2001/XMLSchema" xmlns:p="http://schemas.microsoft.com/office/2006/metadata/properties" xmlns:ns3="5556522b-4de6-4029-9676-eda32f30f804" targetNamespace="http://schemas.microsoft.com/office/2006/metadata/properties" ma:root="true" ma:fieldsID="06952d0e2fe092f166288da38666c652" ns3:_="">
     <xsd:import namespace="5556522b-4de6-4029-9676-eda32f30f804"/>
@@ -4405,19 +5512,6 @@
 </ct:contentTypeSchema>
 </file>
 
-<file path=customXml/item2.xml><?xml version="1.0" encoding="utf-8"?>
-<?mso-contentType ?>
-<FormTemplates xmlns="http://schemas.microsoft.com/sharepoint/v3/contenttype/forms">
-  <Display>DocumentLibraryForm</Display>
-  <Edit>DocumentLibraryForm</Edit>
-  <New>DocumentLibraryForm</New>
-</FormTemplates>
-</file>
-
-<file path=customXml/item3.xml><?xml version="1.0" encoding="utf-8"?>
-<b:Sources xmlns:b="http://schemas.openxmlformats.org/officeDocument/2006/bibliography" xmlns="http://schemas.openxmlformats.org/officeDocument/2006/bibliography" SelectedStyle="\APASixthEditionOfficeOnline.xsl" StyleName="APA" Version="6"/>
-</file>
-
 <file path=customXml/item4.xml><?xml version="1.0" encoding="utf-8"?>
 <p:properties xmlns:p="http://schemas.microsoft.com/office/2006/metadata/properties" xmlns:xsi="http://www.w3.org/2001/XMLSchema-instance" xmlns:pc="http://schemas.microsoft.com/office/infopath/2007/PartnerControls">
   <documentManagement/>
@@ -4425,6 +5519,22 @@
 </file>
 
 <file path=customXml/itemProps1.xml><?xml version="1.0" encoding="utf-8"?>
+<ds:datastoreItem xmlns:ds="http://schemas.openxmlformats.org/officeDocument/2006/customXml" ds:itemID="{EE0E9061-CCFE-3F41-8E70-FD5BCFBF5A71}">
+  <ds:schemaRefs>
+    <ds:schemaRef ds:uri="http://schemas.openxmlformats.org/officeDocument/2006/bibliography"/>
+  </ds:schemaRefs>
+</ds:datastoreItem>
+</file>
+
+<file path=customXml/itemProps2.xml><?xml version="1.0" encoding="utf-8"?>
+<ds:datastoreItem xmlns:ds="http://schemas.openxmlformats.org/officeDocument/2006/customXml" ds:itemID="{C35E0932-061C-4EB5-90D3-07CD0BD896FD}">
+  <ds:schemaRefs>
+    <ds:schemaRef ds:uri="http://schemas.microsoft.com/sharepoint/v3/contenttype/forms"/>
+  </ds:schemaRefs>
+</ds:datastoreItem>
+</file>
+
+<file path=customXml/itemProps3.xml><?xml version="1.0" encoding="utf-8"?>
 <ds:datastoreItem xmlns:ds="http://schemas.openxmlformats.org/officeDocument/2006/customXml" ds:itemID="{6B423FFA-8E1D-43B7-B8AC-C31802306BCB}">
   <ds:schemaRefs>
     <ds:schemaRef ds:uri="http://schemas.microsoft.com/office/2006/metadata/contentType"/>
@@ -4442,22 +5552,6 @@
 </ds:datastoreItem>
 </file>
 
-<file path=customXml/itemProps2.xml><?xml version="1.0" encoding="utf-8"?>
-<ds:datastoreItem xmlns:ds="http://schemas.openxmlformats.org/officeDocument/2006/customXml" ds:itemID="{C35E0932-061C-4EB5-90D3-07CD0BD896FD}">
-  <ds:schemaRefs>
-    <ds:schemaRef ds:uri="http://schemas.microsoft.com/sharepoint/v3/contenttype/forms"/>
-  </ds:schemaRefs>
-</ds:datastoreItem>
-</file>
-
-<file path=customXml/itemProps3.xml><?xml version="1.0" encoding="utf-8"?>
-<ds:datastoreItem xmlns:ds="http://schemas.openxmlformats.org/officeDocument/2006/customXml" ds:itemID="{EE0E9061-CCFE-3F41-8E70-FD5BCFBF5A71}">
-  <ds:schemaRefs>
-    <ds:schemaRef ds:uri="http://schemas.openxmlformats.org/officeDocument/2006/bibliography"/>
-  </ds:schemaRefs>
-</ds:datastoreItem>
-</file>
-
 <file path=customXml/itemProps4.xml><?xml version="1.0" encoding="utf-8"?>
 <ds:datastoreItem xmlns:ds="http://schemas.openxmlformats.org/officeDocument/2006/customXml" ds:itemID="{F35A25D4-2D4B-488A-BAF6-98D2D8CB5766}">
   <ds:schemaRefs>

</xml_diff>